<commit_message>
check my comments in red in the document
</commit_message>
<xml_diff>
--- a/Project Proposal/Project Propsal.docx
+++ b/Project Proposal/Project Propsal.docx
@@ -103,55 +103,57 @@
           <w:szCs w:val="32"/>
         </w:rPr>
       </w:pPr>
+      <w:proofErr w:type="spellStart"/>
       <w:r>
         <w:rPr>
           <w:rFonts w:ascii="Times New Roman" w:hAnsi="Times New Roman" w:cs="Times New Roman"/>
           <w:sz w:val="32"/>
           <w:szCs w:val="32"/>
         </w:rPr>
-        <w:t xml:space="preserve">Nayl Moid </w:t>
-      </w:r>
+        <w:t>Nayl</w:t>
+      </w:r>
+      <w:proofErr w:type="spellEnd"/>
       <w:r>
         <w:rPr>
           <w:rFonts w:ascii="Times New Roman" w:hAnsi="Times New Roman" w:cs="Times New Roman"/>
           <w:sz w:val="32"/>
           <w:szCs w:val="32"/>
         </w:rPr>
-        <w:t>(</w:t>
-      </w:r>
+        <w:t xml:space="preserve"> </w:t>
+      </w:r>
+      <w:proofErr w:type="spellStart"/>
       <w:r>
         <w:rPr>
           <w:rFonts w:ascii="Times New Roman" w:hAnsi="Times New Roman" w:cs="Times New Roman"/>
           <w:sz w:val="32"/>
           <w:szCs w:val="32"/>
         </w:rPr>
-        <w:t>sm03916</w:t>
-      </w:r>
+        <w:t>Moid</w:t>
+      </w:r>
+      <w:proofErr w:type="spellEnd"/>
       <w:r>
         <w:rPr>
           <w:rFonts w:ascii="Times New Roman" w:hAnsi="Times New Roman" w:cs="Times New Roman"/>
           <w:sz w:val="32"/>
           <w:szCs w:val="32"/>
         </w:rPr>
-        <w:t>)</w:t>
-      </w:r>
-    </w:p>
-    <w:p>
-      <w:pPr>
-        <w:jc w:val="center"/>
+        <w:t xml:space="preserve"> </w:t>
+      </w:r>
+      <w:r>
         <w:rPr>
           <w:rFonts w:ascii="Times New Roman" w:hAnsi="Times New Roman" w:cs="Times New Roman"/>
           <w:sz w:val="32"/>
           <w:szCs w:val="32"/>
         </w:rPr>
-      </w:pPr>
+        <w:t>(</w:t>
+      </w:r>
       <w:r>
         <w:rPr>
           <w:rFonts w:ascii="Times New Roman" w:hAnsi="Times New Roman" w:cs="Times New Roman"/>
           <w:sz w:val="32"/>
           <w:szCs w:val="32"/>
         </w:rPr>
-        <w:t>Hamza Rizvi</w:t>
+        <w:t>sm03916</w:t>
       </w:r>
       <w:r>
         <w:rPr>
@@ -159,41 +161,41 @@
           <w:sz w:val="32"/>
           <w:szCs w:val="32"/>
         </w:rPr>
-        <w:t xml:space="preserve"> (</w:t>
-      </w:r>
-      <w:r>
+        <w:t>)</w:t>
+      </w:r>
+    </w:p>
+    <w:p>
+      <w:pPr>
+        <w:jc w:val="center"/>
         <w:rPr>
           <w:rFonts w:ascii="Times New Roman" w:hAnsi="Times New Roman" w:cs="Times New Roman"/>
           <w:sz w:val="32"/>
           <w:szCs w:val="32"/>
         </w:rPr>
-        <w:t>hr04005</w:t>
-      </w:r>
+      </w:pPr>
       <w:r>
         <w:rPr>
           <w:rFonts w:ascii="Times New Roman" w:hAnsi="Times New Roman" w:cs="Times New Roman"/>
           <w:sz w:val="32"/>
           <w:szCs w:val="32"/>
         </w:rPr>
-        <w:t>)</w:t>
-      </w:r>
-    </w:p>
-    <w:p>
-      <w:pPr>
-        <w:jc w:val="center"/>
+        <w:t>Hamza Rizvi</w:t>
+      </w:r>
+      <w:r>
         <w:rPr>
           <w:rFonts w:ascii="Times New Roman" w:hAnsi="Times New Roman" w:cs="Times New Roman"/>
           <w:sz w:val="32"/>
           <w:szCs w:val="32"/>
         </w:rPr>
-      </w:pPr>
+        <w:t xml:space="preserve"> (</w:t>
+      </w:r>
       <w:r>
         <w:rPr>
           <w:rFonts w:ascii="Times New Roman" w:hAnsi="Times New Roman" w:cs="Times New Roman"/>
           <w:sz w:val="32"/>
           <w:szCs w:val="32"/>
         </w:rPr>
-        <w:t>Shehr</w:t>
+        <w:t>hr04005</w:t>
       </w:r>
       <w:r>
         <w:rPr>
@@ -201,16 +203,62 @@
           <w:sz w:val="32"/>
           <w:szCs w:val="32"/>
         </w:rPr>
-        <w:t>e</w:t>
-      </w:r>
-      <w:r>
+        <w:t>)</w:t>
+      </w:r>
+    </w:p>
+    <w:p>
+      <w:pPr>
+        <w:jc w:val="center"/>
         <w:rPr>
           <w:rFonts w:ascii="Times New Roman" w:hAnsi="Times New Roman" w:cs="Times New Roman"/>
           <w:sz w:val="32"/>
           <w:szCs w:val="32"/>
         </w:rPr>
-        <w:t>yar Abidi</w:t>
-      </w:r>
+      </w:pPr>
+      <w:proofErr w:type="spellStart"/>
+      <w:r>
+        <w:rPr>
+          <w:rFonts w:ascii="Times New Roman" w:hAnsi="Times New Roman" w:cs="Times New Roman"/>
+          <w:sz w:val="32"/>
+          <w:szCs w:val="32"/>
+        </w:rPr>
+        <w:t>Shehr</w:t>
+      </w:r>
+      <w:r>
+        <w:rPr>
+          <w:rFonts w:ascii="Times New Roman" w:hAnsi="Times New Roman" w:cs="Times New Roman"/>
+          <w:sz w:val="32"/>
+          <w:szCs w:val="32"/>
+        </w:rPr>
+        <w:t>e</w:t>
+      </w:r>
+      <w:r>
+        <w:rPr>
+          <w:rFonts w:ascii="Times New Roman" w:hAnsi="Times New Roman" w:cs="Times New Roman"/>
+          <w:sz w:val="32"/>
+          <w:szCs w:val="32"/>
+        </w:rPr>
+        <w:t>yar</w:t>
+      </w:r>
+      <w:proofErr w:type="spellEnd"/>
+      <w:r>
+        <w:rPr>
+          <w:rFonts w:ascii="Times New Roman" w:hAnsi="Times New Roman" w:cs="Times New Roman"/>
+          <w:sz w:val="32"/>
+          <w:szCs w:val="32"/>
+        </w:rPr>
+        <w:t xml:space="preserve"> </w:t>
+      </w:r>
+      <w:proofErr w:type="spellStart"/>
+      <w:r>
+        <w:rPr>
+          <w:rFonts w:ascii="Times New Roman" w:hAnsi="Times New Roman" w:cs="Times New Roman"/>
+          <w:sz w:val="32"/>
+          <w:szCs w:val="32"/>
+        </w:rPr>
+        <w:t>Abidi</w:t>
+      </w:r>
+      <w:proofErr w:type="spellEnd"/>
       <w:r>
         <w:rPr>
           <w:rFonts w:ascii="Times New Roman" w:hAnsi="Times New Roman" w:cs="Times New Roman"/>
@@ -650,8 +698,6 @@
         </w:rPr>
         <w:t xml:space="preserve"> </w:t>
       </w:r>
-      <w:bookmarkStart w:id="0" w:name="_GoBack"/>
-      <w:bookmarkEnd w:id="0"/>
       <w:r>
         <w:rPr>
           <w:rFonts w:ascii="Times New Roman" w:hAnsi="Times New Roman" w:cs="Times New Roman"/>
@@ -1242,9 +1288,36 @@
     </w:p>
     <w:p>
       <w:pPr>
-        <w:spacing w:after="120" w:line="240" w:lineRule="auto"/>
-        <w:jc w:val="both"/>
-      </w:pPr>
+        <w:tabs>
+          <w:tab w:val="left" w:pos="1392"/>
+        </w:tabs>
+        <w:spacing w:after="120" w:line="240" w:lineRule="auto"/>
+        <w:jc w:val="both"/>
+      </w:pPr>
+      <w:r>
+        <w:tab/>
+      </w:r>
+      <w:bookmarkStart w:id="0" w:name="_GoBack"/>
+      <w:bookmarkEnd w:id="0"/>
+    </w:p>
+    <w:p>
+      <w:pPr>
+        <w:spacing w:after="120" w:line="240" w:lineRule="auto"/>
+        <w:jc w:val="both"/>
+        <w:rPr>
+          <w:b/>
+          <w:bCs/>
+          <w:color w:val="FF0000"/>
+        </w:rPr>
+      </w:pPr>
+      <w:r>
+        <w:rPr>
+          <w:b/>
+          <w:bCs/>
+          <w:color w:val="FF0000"/>
+        </w:rPr>
+        <w:t>List down the user interfaces with brief usage description to be developed in the application.</w:t>
+      </w:r>
     </w:p>
     <w:p>
       <w:pPr>
@@ -2702,8 +2775,11 @@
     <w:lsdException w:name="Table 3D effects 3" w:semiHidden="1" w:unhideWhenUsed="1"/>
     <w:lsdException w:name="Table Contemporary" w:semiHidden="1" w:unhideWhenUsed="1"/>
     <w:lsdException w:name="Table Elegant" w:semiHidden="1" w:unhideWhenUsed="1"/>
+    <w:lsdException w:name="Table Professional" w:semiHidden="1" w:unhideWhenUsed="1"/>
     <w:lsdException w:name="Table Subtle 1" w:semiHidden="1" w:unhideWhenUsed="1"/>
     <w:lsdException w:name="Table Subtle 2" w:semiHidden="1" w:unhideWhenUsed="1"/>
+    <w:lsdException w:name="Table Web 1" w:semiHidden="1" w:unhideWhenUsed="1"/>
+    <w:lsdException w:name="Table Web 2" w:semiHidden="1" w:unhideWhenUsed="1"/>
     <w:lsdException w:name="Table Web 3" w:semiHidden="1" w:unhideWhenUsed="1"/>
     <w:lsdException w:name="Balloon Text" w:semiHidden="1" w:unhideWhenUsed="1"/>
     <w:lsdException w:name="Table Grid" w:uiPriority="59"/>

</xml_diff>